<commit_message>
tweaks to first CPS lecture
</commit_message>
<xml_diff>
--- a/ClassMaterials/CPS/Simple CPS Guide.docx
+++ b/ClassMaterials/CPS/Simple CPS Guide.docx
@@ -106,7 +106,27 @@
     </w:p>
     <w:p>
       <w:r>
-        <w:t xml:space="preserve">By directly I mean “without any other CPS function being involved”.  Could look like this: (cons p1 p2).  </w:t>
+        <w:t xml:space="preserve">By directly I mean “without any other CPS function being involved”.  </w:t>
+      </w:r>
+      <w:r>
+        <w:t xml:space="preserve">Could look </w:t>
+      </w:r>
+      <w:proofErr w:type="gramStart"/>
+      <w:r>
+        <w:t>really simple</w:t>
+      </w:r>
+      <w:proofErr w:type="gramEnd"/>
+      <w:r>
+        <w:t xml:space="preserve"> like this: #t.  </w:t>
+      </w:r>
+      <w:r>
+        <w:t xml:space="preserve">Could look </w:t>
+      </w:r>
+      <w:r>
+        <w:t xml:space="preserve">a bit more complicated </w:t>
+      </w:r>
+      <w:r>
+        <w:t xml:space="preserve">like this: (cons p1 p2).  </w:t>
       </w:r>
     </w:p>
     <w:p>

</xml_diff>